<commit_message>
i wrote 2nd line
</commit_message>
<xml_diff>
--- a/Hello.docx
+++ b/Hello.docx
@@ -11,7 +11,6 @@
           <w:szCs w:val="40"/>
         </w:rPr>
       </w:pPr>
-      <w:bookmarkStart w:id="0" w:name="_GoBack"/>
       <w:r>
         <w:rPr>
           <w:b/>
@@ -20,6 +19,25 @@
         </w:rPr>
         <w:t>Hi</w:t>
       </w:r>
+    </w:p>
+    <w:p>
+      <w:pPr>
+        <w:jc w:val="center"/>
+        <w:rPr>
+          <w:b/>
+          <w:sz w:val="40"/>
+          <w:szCs w:val="40"/>
+        </w:rPr>
+      </w:pPr>
+      <w:r>
+        <w:rPr>
+          <w:b/>
+          <w:sz w:val="40"/>
+          <w:szCs w:val="40"/>
+        </w:rPr>
+        <w:t>My name is masum</w:t>
+      </w:r>
+      <w:bookmarkStart w:id="0" w:name="_GoBack"/>
       <w:bookmarkEnd w:id="0"/>
     </w:p>
     <w:sectPr>

</xml_diff>